<commit_message>
update SKPL point 3.4 & 3.5
</commit_message>
<xml_diff>
--- a/Dokumen Proyek/SKPL.docx
+++ b/Dokumen Proyek/SKPL.docx
@@ -423,124 +423,93 @@
           <w:sz w:val="28"/>
           <w:lang w:val="en-US"/>
         </w:rPr>
-        <w:t xml:space="preserve">        </w:t>
-      </w:r>
-      <w:proofErr w:type="gramStart"/>
+        <w:t xml:space="preserve">           </w:t>
+      </w:r>
       <w:r>
         <w:rPr>
           <w:rFonts w:ascii="Times New Roman" w:hAnsi="Times New Roman"/>
           <w:b w:val="0"/>
           <w:sz w:val="28"/>
-          <w:lang w:val="en-US"/>
-        </w:rPr>
-        <w:t xml:space="preserve">   </w:t>
+          <w:lang w:val="id-ID"/>
+        </w:rPr>
+        <w:t>(1</w:t>
       </w:r>
       <w:r>
         <w:rPr>
           <w:rFonts w:ascii="Times New Roman" w:hAnsi="Times New Roman"/>
           <w:b w:val="0"/>
           <w:sz w:val="28"/>
-          <w:lang w:val="id-ID"/>
-        </w:rPr>
-        <w:t>(</w:t>
-      </w:r>
-      <w:proofErr w:type="gramEnd"/>
+          <w:lang w:val="en-US"/>
+        </w:rPr>
+        <w:t>841720</w:t>
+      </w:r>
       <w:r>
         <w:rPr>
           <w:rFonts w:ascii="Times New Roman" w:hAnsi="Times New Roman"/>
           <w:b w:val="0"/>
           <w:sz w:val="28"/>
-          <w:lang w:val="id-ID"/>
-        </w:rPr>
-        <w:t>1</w:t>
+          <w:lang w:val="en-US"/>
+        </w:rPr>
+        <w:t>213</w:t>
       </w:r>
       <w:r>
         <w:rPr>
           <w:rFonts w:ascii="Times New Roman" w:hAnsi="Times New Roman"/>
           <w:b w:val="0"/>
           <w:sz w:val="28"/>
-          <w:lang w:val="en-US"/>
-        </w:rPr>
-        <w:t>841720</w:t>
-      </w:r>
-      <w:r>
+          <w:lang w:val="id-ID"/>
+        </w:rPr>
+        <w:t>)</w:t>
+      </w:r>
+    </w:p>
+    <w:p>
+      <w:pPr>
+        <w:pStyle w:val="Title"/>
+        <w:ind w:left="720"/>
+        <w:jc w:val="left"/>
         <w:rPr>
           <w:rFonts w:ascii="Times New Roman" w:hAnsi="Times New Roman"/>
           <w:b w:val="0"/>
           <w:sz w:val="28"/>
-          <w:lang w:val="en-US"/>
-        </w:rPr>
-        <w:t>213</w:t>
-      </w:r>
+          <w:lang w:val="id-ID"/>
+        </w:rPr>
+      </w:pPr>
       <w:r>
         <w:rPr>
           <w:rFonts w:ascii="Times New Roman" w:hAnsi="Times New Roman"/>
           <w:b w:val="0"/>
           <w:sz w:val="28"/>
-          <w:lang w:val="id-ID"/>
-        </w:rPr>
-        <w:t>)</w:t>
-      </w:r>
-    </w:p>
-    <w:p>
-      <w:pPr>
-        <w:pStyle w:val="Title"/>
-        <w:ind w:left="720"/>
-        <w:jc w:val="left"/>
+          <w:lang w:val="en-US"/>
+        </w:rPr>
+        <w:t xml:space="preserve">       </w:t>
+      </w:r>
+      <w:r>
         <w:rPr>
           <w:rFonts w:ascii="Times New Roman" w:hAnsi="Times New Roman"/>
           <w:b w:val="0"/>
           <w:sz w:val="28"/>
-          <w:lang w:val="id-ID"/>
-        </w:rPr>
-      </w:pPr>
+          <w:lang w:val="en-US"/>
+        </w:rPr>
+        <w:t xml:space="preserve">Denny Nur Ramadhan </w:t>
+      </w:r>
       <w:r>
         <w:rPr>
           <w:rFonts w:ascii="Times New Roman" w:hAnsi="Times New Roman"/>
           <w:b w:val="0"/>
           <w:sz w:val="28"/>
-          <w:lang w:val="en-US"/>
-        </w:rPr>
-        <w:t xml:space="preserve">       </w:t>
+          <w:lang w:val="id-ID"/>
+        </w:rPr>
+        <w:t xml:space="preserve"> </w:t>
       </w:r>
       <w:r>
         <w:rPr>
           <w:rFonts w:ascii="Times New Roman" w:hAnsi="Times New Roman"/>
           <w:b w:val="0"/>
           <w:sz w:val="28"/>
-          <w:lang w:val="en-US"/>
-        </w:rPr>
-        <w:t xml:space="preserve">Denny Nur </w:t>
-      </w:r>
-      <w:proofErr w:type="gramStart"/>
-      <w:r>
-        <w:rPr>
-          <w:rFonts w:ascii="Times New Roman" w:hAnsi="Times New Roman"/>
-          <w:b w:val="0"/>
-          <w:sz w:val="28"/>
-          <w:lang w:val="en-US"/>
-        </w:rPr>
-        <w:t xml:space="preserve">Ramadhan </w:t>
-      </w:r>
-      <w:r>
-        <w:rPr>
-          <w:rFonts w:ascii="Times New Roman" w:hAnsi="Times New Roman"/>
-          <w:b w:val="0"/>
-          <w:sz w:val="28"/>
-          <w:lang w:val="id-ID"/>
-        </w:rPr>
-        <w:t xml:space="preserve"> </w:t>
-      </w:r>
-      <w:r>
-        <w:rPr>
-          <w:rFonts w:ascii="Times New Roman" w:hAnsi="Times New Roman"/>
-          <w:b w:val="0"/>
-          <w:sz w:val="28"/>
           <w:lang w:val="id-ID"/>
         </w:rPr>
         <w:tab/>
       </w:r>
-      <w:proofErr w:type="gramEnd"/>
       <w:r>
         <w:rPr>
           <w:rFonts w:ascii="Times New Roman" w:hAnsi="Times New Roman"/>
@@ -5791,7 +5760,6 @@
         </w:rPr>
       </w:pPr>
       <w:proofErr w:type="spellStart"/>
-      <w:proofErr w:type="gramStart"/>
       <w:r>
         <w:rPr>
           <w:rFonts w:ascii="Times New Roman" w:hAnsi="Times New Roman"/>
@@ -5811,7 +5779,6 @@
         </w:rPr>
         <w:t xml:space="preserve"> :</w:t>
       </w:r>
-      <w:proofErr w:type="gramEnd"/>
     </w:p>
     <w:p>
       <w:pPr>
@@ -9396,7 +9363,6 @@
         <w:t xml:space="preserve"> </w:t>
       </w:r>
       <w:proofErr w:type="spellStart"/>
-      <w:proofErr w:type="gramStart"/>
       <w:r>
         <w:rPr>
           <w:sz w:val="24"/>
@@ -9422,7 +9388,6 @@
         </w:rPr>
         <w:t>..</w:t>
       </w:r>
-      <w:proofErr w:type="gramEnd"/>
     </w:p>
     <w:p>
       <w:pPr>
@@ -11323,25 +11288,7 @@
           <w:szCs w:val="24"/>
           <w:lang w:val="id-ID"/>
         </w:rPr>
-        <w:t xml:space="preserve"> berdasarkan </w:t>
-      </w:r>
-      <w:proofErr w:type="gramStart"/>
-      <w:r>
-        <w:rPr>
-          <w:sz w:val="24"/>
-          <w:szCs w:val="24"/>
-          <w:lang w:val="id-ID"/>
-        </w:rPr>
-        <w:t>pada :</w:t>
-      </w:r>
-      <w:proofErr w:type="gramEnd"/>
-      <w:r>
-        <w:rPr>
-          <w:sz w:val="24"/>
-          <w:szCs w:val="24"/>
-          <w:lang w:val="id-ID"/>
-        </w:rPr>
-        <w:t xml:space="preserve"> </w:t>
+        <w:t xml:space="preserve"> berdasarkan pada : </w:t>
       </w:r>
       <w:r>
         <w:rPr>
@@ -11770,7 +11717,6 @@
         <w:t xml:space="preserve"> </w:t>
       </w:r>
       <w:proofErr w:type="spellStart"/>
-      <w:proofErr w:type="gramStart"/>
       <w:r>
         <w:rPr>
           <w:sz w:val="24"/>
@@ -11782,14 +11728,7 @@
         <w:rPr>
           <w:sz w:val="24"/>
         </w:rPr>
-        <w:t xml:space="preserve">  SKPL</w:t>
-      </w:r>
-      <w:proofErr w:type="gramEnd"/>
-      <w:r>
-        <w:rPr>
-          <w:sz w:val="24"/>
-        </w:rPr>
-        <w:t xml:space="preserve"> yang </w:t>
+        <w:t xml:space="preserve">  SKPL yang </w:t>
       </w:r>
       <w:proofErr w:type="spellStart"/>
       <w:r>
@@ -17127,25 +17066,7 @@
           <w:szCs w:val="24"/>
           <w:lang w:val="en-US"/>
         </w:rPr>
-        <w:t xml:space="preserve">Operating </w:t>
-      </w:r>
-      <w:proofErr w:type="gramStart"/>
-      <w:r>
-        <w:rPr>
-          <w:sz w:val="24"/>
-          <w:szCs w:val="24"/>
-          <w:lang w:val="en-US"/>
-        </w:rPr>
-        <w:t>System :</w:t>
-      </w:r>
-      <w:proofErr w:type="gramEnd"/>
-      <w:r>
-        <w:rPr>
-          <w:sz w:val="24"/>
-          <w:szCs w:val="24"/>
-          <w:lang w:val="en-US"/>
-        </w:rPr>
-        <w:t xml:space="preserve"> Windows</w:t>
+        <w:t>Operating System : Windows</w:t>
       </w:r>
     </w:p>
     <w:p>
@@ -17168,25 +17089,7 @@
           <w:szCs w:val="24"/>
           <w:lang w:val="en-US"/>
         </w:rPr>
-        <w:t xml:space="preserve">Web </w:t>
-      </w:r>
-      <w:proofErr w:type="gramStart"/>
-      <w:r>
-        <w:rPr>
-          <w:sz w:val="24"/>
-          <w:szCs w:val="24"/>
-          <w:lang w:val="en-US"/>
-        </w:rPr>
-        <w:t>Server :</w:t>
-      </w:r>
-      <w:proofErr w:type="gramEnd"/>
-      <w:r>
-        <w:rPr>
-          <w:sz w:val="24"/>
-          <w:szCs w:val="24"/>
-          <w:lang w:val="en-US"/>
-        </w:rPr>
-        <w:t xml:space="preserve"> Apache</w:t>
+        <w:t>Web Server : Apache</w:t>
       </w:r>
     </w:p>
     <w:p>
@@ -17209,25 +17112,7 @@
           <w:szCs w:val="24"/>
           <w:lang w:val="en-US"/>
         </w:rPr>
-        <w:t xml:space="preserve">Database </w:t>
-      </w:r>
-      <w:proofErr w:type="gramStart"/>
-      <w:r>
-        <w:rPr>
-          <w:sz w:val="24"/>
-          <w:szCs w:val="24"/>
-          <w:lang w:val="en-US"/>
-        </w:rPr>
-        <w:t>Server :</w:t>
-      </w:r>
-      <w:proofErr w:type="gramEnd"/>
-      <w:r>
-        <w:rPr>
-          <w:sz w:val="24"/>
-          <w:szCs w:val="24"/>
-          <w:lang w:val="en-US"/>
-        </w:rPr>
-        <w:t xml:space="preserve"> MySQL</w:t>
+        <w:t>Database Server : MySQL</w:t>
       </w:r>
     </w:p>
     <w:p>
@@ -17250,25 +17135,7 @@
           <w:szCs w:val="24"/>
           <w:lang w:val="en-US"/>
         </w:rPr>
-        <w:t xml:space="preserve">Programing </w:t>
-      </w:r>
-      <w:proofErr w:type="gramStart"/>
-      <w:r>
-        <w:rPr>
-          <w:sz w:val="24"/>
-          <w:szCs w:val="24"/>
-          <w:lang w:val="en-US"/>
-        </w:rPr>
-        <w:t>Language :</w:t>
-      </w:r>
-      <w:proofErr w:type="gramEnd"/>
-      <w:r>
-        <w:rPr>
-          <w:sz w:val="24"/>
-          <w:szCs w:val="24"/>
-          <w:lang w:val="en-US"/>
-        </w:rPr>
-        <w:t xml:space="preserve"> PHP</w:t>
+        <w:t>Programing Language : PHP</w:t>
       </w:r>
     </w:p>
     <w:p>
@@ -17605,7 +17472,6 @@
         <w:t xml:space="preserve"> </w:t>
       </w:r>
       <w:proofErr w:type="spellStart"/>
-      <w:proofErr w:type="gramStart"/>
       <w:r>
         <w:rPr>
           <w:sz w:val="24"/>
@@ -17623,7 +17489,6 @@
         </w:rPr>
         <w:t xml:space="preserve"> :</w:t>
       </w:r>
-      <w:proofErr w:type="gramEnd"/>
     </w:p>
     <w:p>
       <w:pPr>
@@ -20193,6 +20058,7 @@
       </w:pPr>
       <w:r>
         <w:rPr>
+          <w:noProof/>
           <w:lang w:val="en-US"/>
         </w:rPr>
         <w:drawing>
@@ -20269,6 +20135,7 @@
       </w:pPr>
       <w:r>
         <w:rPr>
+          <w:noProof/>
           <w:lang w:val="en-US"/>
         </w:rPr>
         <w:lastRenderedPageBreak/>
@@ -20837,7 +20704,6 @@
               <w:t xml:space="preserve"> </w:t>
             </w:r>
             <w:proofErr w:type="spellStart"/>
-            <w:proofErr w:type="gramStart"/>
             <w:r>
               <w:rPr>
                 <w:lang w:val="en-US"/>
@@ -20865,7 +20731,6 @@
               <w:t>membuat</w:t>
             </w:r>
             <w:proofErr w:type="spellEnd"/>
-            <w:proofErr w:type="gramEnd"/>
             <w:r>
               <w:rPr>
                 <w:lang w:val="en-US"/>
@@ -20999,7 +20864,6 @@
               <w:t xml:space="preserve"> </w:t>
             </w:r>
             <w:proofErr w:type="spellStart"/>
-            <w:proofErr w:type="gramStart"/>
             <w:r>
               <w:rPr>
                 <w:lang w:val="en-US"/>
@@ -21027,7 +20891,6 @@
               <w:t>melihat</w:t>
             </w:r>
             <w:proofErr w:type="spellEnd"/>
-            <w:proofErr w:type="gramEnd"/>
             <w:r>
               <w:rPr>
                 <w:lang w:val="en-US"/>
@@ -22614,7 +22477,7 @@
       <w:tr>
         <w:tc>
           <w:tcPr>
-            <w:tcW w:w="426" w:type="dxa"/>
+            <w:tcW w:w="516" w:type="dxa"/>
           </w:tcPr>
           <w:p>
             <w:pPr>
@@ -22637,7 +22500,7 @@
         </w:tc>
         <w:tc>
           <w:tcPr>
-            <w:tcW w:w="2409" w:type="dxa"/>
+            <w:tcW w:w="2383" w:type="dxa"/>
           </w:tcPr>
           <w:p>
             <w:pPr>
@@ -22659,7 +22522,7 @@
         </w:tc>
         <w:tc>
           <w:tcPr>
-            <w:tcW w:w="4536" w:type="dxa"/>
+            <w:tcW w:w="4472" w:type="dxa"/>
           </w:tcPr>
           <w:p>
             <w:pPr>
@@ -22685,7 +22548,7 @@
       <w:tr>
         <w:tc>
           <w:tcPr>
-            <w:tcW w:w="426" w:type="dxa"/>
+            <w:tcW w:w="516" w:type="dxa"/>
           </w:tcPr>
           <w:p>
             <w:pPr>
@@ -22703,7 +22566,7 @@
         </w:tc>
         <w:tc>
           <w:tcPr>
-            <w:tcW w:w="2409" w:type="dxa"/>
+            <w:tcW w:w="2383" w:type="dxa"/>
           </w:tcPr>
           <w:p>
             <w:pPr>
@@ -22723,7 +22586,7 @@
         </w:tc>
         <w:tc>
           <w:tcPr>
-            <w:tcW w:w="4536" w:type="dxa"/>
+            <w:tcW w:w="4472" w:type="dxa"/>
           </w:tcPr>
           <w:p>
             <w:pPr>
@@ -22987,7 +22850,7 @@
       <w:tr>
         <w:tc>
           <w:tcPr>
-            <w:tcW w:w="426" w:type="dxa"/>
+            <w:tcW w:w="516" w:type="dxa"/>
           </w:tcPr>
           <w:p>
             <w:pPr>
@@ -23005,7 +22868,7 @@
         </w:tc>
         <w:tc>
           <w:tcPr>
-            <w:tcW w:w="2409" w:type="dxa"/>
+            <w:tcW w:w="2383" w:type="dxa"/>
           </w:tcPr>
           <w:p>
             <w:pPr>
@@ -23031,7 +22894,7 @@
         </w:tc>
         <w:tc>
           <w:tcPr>
-            <w:tcW w:w="4536" w:type="dxa"/>
+            <w:tcW w:w="4472" w:type="dxa"/>
           </w:tcPr>
           <w:p>
             <w:pPr>
@@ -23255,7 +23118,7 @@
       <w:tr>
         <w:tc>
           <w:tcPr>
-            <w:tcW w:w="426" w:type="dxa"/>
+            <w:tcW w:w="516" w:type="dxa"/>
           </w:tcPr>
           <w:p>
             <w:pPr>
@@ -23273,7 +23136,7 @@
         </w:tc>
         <w:tc>
           <w:tcPr>
-            <w:tcW w:w="2409" w:type="dxa"/>
+            <w:tcW w:w="2383" w:type="dxa"/>
           </w:tcPr>
           <w:p>
             <w:pPr>
@@ -23299,7 +23162,7 @@
         </w:tc>
         <w:tc>
           <w:tcPr>
-            <w:tcW w:w="4536" w:type="dxa"/>
+            <w:tcW w:w="4472" w:type="dxa"/>
           </w:tcPr>
           <w:p>
             <w:pPr>
@@ -23529,7 +23392,7 @@
       <w:tr>
         <w:tc>
           <w:tcPr>
-            <w:tcW w:w="426" w:type="dxa"/>
+            <w:tcW w:w="516" w:type="dxa"/>
           </w:tcPr>
           <w:p>
             <w:pPr>
@@ -23547,7 +23410,7 @@
         </w:tc>
         <w:tc>
           <w:tcPr>
-            <w:tcW w:w="2409" w:type="dxa"/>
+            <w:tcW w:w="2383" w:type="dxa"/>
           </w:tcPr>
           <w:p>
             <w:pPr>
@@ -23573,7 +23436,7 @@
         </w:tc>
         <w:tc>
           <w:tcPr>
-            <w:tcW w:w="4536" w:type="dxa"/>
+            <w:tcW w:w="4472" w:type="dxa"/>
           </w:tcPr>
           <w:p>
             <w:pPr>
@@ -23686,8 +23549,6 @@
               </w:rPr>
               <w:t>ada</w:t>
             </w:r>
-            <w:bookmarkStart w:id="28" w:name="_GoBack"/>
-            <w:bookmarkEnd w:id="28"/>
             <w:proofErr w:type="spellEnd"/>
           </w:p>
         </w:tc>
@@ -23695,7 +23556,7 @@
       <w:tr>
         <w:tc>
           <w:tcPr>
-            <w:tcW w:w="426" w:type="dxa"/>
+            <w:tcW w:w="516" w:type="dxa"/>
           </w:tcPr>
           <w:p>
             <w:pPr>
@@ -23713,7 +23574,7 @@
         </w:tc>
         <w:tc>
           <w:tcPr>
-            <w:tcW w:w="2409" w:type="dxa"/>
+            <w:tcW w:w="2383" w:type="dxa"/>
           </w:tcPr>
           <w:p>
             <w:pPr>
@@ -23721,11 +23582,25 @@
                 <w:lang w:val="en-US"/>
               </w:rPr>
             </w:pPr>
+            <w:r>
+              <w:rPr>
+                <w:lang w:val="en-US"/>
+              </w:rPr>
+              <w:t xml:space="preserve">Delete </w:t>
+            </w:r>
+            <w:proofErr w:type="spellStart"/>
+            <w:r>
+              <w:rPr>
+                <w:lang w:val="en-US"/>
+              </w:rPr>
+              <w:t>Transaksi</w:t>
+            </w:r>
+            <w:proofErr w:type="spellEnd"/>
           </w:p>
         </w:tc>
         <w:tc>
           <w:tcPr>
-            <w:tcW w:w="4536" w:type="dxa"/>
+            <w:tcW w:w="4472" w:type="dxa"/>
           </w:tcPr>
           <w:p>
             <w:pPr>
@@ -23733,6 +23608,564 @@
                 <w:lang w:val="en-US"/>
               </w:rPr>
             </w:pPr>
+            <w:proofErr w:type="spellStart"/>
+            <w:r>
+              <w:rPr>
+                <w:lang w:val="en-US"/>
+              </w:rPr>
+              <w:t>Selain</w:t>
+            </w:r>
+            <w:proofErr w:type="spellEnd"/>
+            <w:r>
+              <w:rPr>
+                <w:lang w:val="en-US"/>
+              </w:rPr>
+              <w:t xml:space="preserve"> </w:t>
+            </w:r>
+            <w:proofErr w:type="spellStart"/>
+            <w:r>
+              <w:rPr>
+                <w:lang w:val="en-US"/>
+              </w:rPr>
+              <w:t>Pemilik</w:t>
+            </w:r>
+            <w:proofErr w:type="spellEnd"/>
+            <w:r>
+              <w:rPr>
+                <w:lang w:val="en-US"/>
+              </w:rPr>
+              <w:t xml:space="preserve"> </w:t>
+            </w:r>
+            <w:proofErr w:type="spellStart"/>
+            <w:r>
+              <w:rPr>
+                <w:lang w:val="en-US"/>
+              </w:rPr>
+              <w:t>Toko</w:t>
+            </w:r>
+            <w:proofErr w:type="spellEnd"/>
+            <w:r>
+              <w:rPr>
+                <w:lang w:val="en-US"/>
+              </w:rPr>
+              <w:t xml:space="preserve"> </w:t>
+            </w:r>
+            <w:proofErr w:type="spellStart"/>
+            <w:r>
+              <w:rPr>
+                <w:lang w:val="en-US"/>
+              </w:rPr>
+              <w:t>dapat</w:t>
+            </w:r>
+            <w:proofErr w:type="spellEnd"/>
+            <w:r>
+              <w:rPr>
+                <w:lang w:val="en-US"/>
+              </w:rPr>
+              <w:t xml:space="preserve"> </w:t>
+            </w:r>
+            <w:proofErr w:type="spellStart"/>
+            <w:r>
+              <w:rPr>
+                <w:lang w:val="en-US"/>
+              </w:rPr>
+              <w:t>melakukan</w:t>
+            </w:r>
+            <w:proofErr w:type="spellEnd"/>
+            <w:r>
+              <w:rPr>
+                <w:lang w:val="en-US"/>
+              </w:rPr>
+              <w:t xml:space="preserve"> Update </w:t>
+            </w:r>
+            <w:proofErr w:type="spellStart"/>
+            <w:r>
+              <w:rPr>
+                <w:lang w:val="en-US"/>
+              </w:rPr>
+              <w:t>Transaksi</w:t>
+            </w:r>
+            <w:proofErr w:type="spellEnd"/>
+            <w:r>
+              <w:rPr>
+                <w:lang w:val="en-US"/>
+              </w:rPr>
+              <w:t xml:space="preserve">, </w:t>
+            </w:r>
+            <w:proofErr w:type="spellStart"/>
+            <w:r>
+              <w:rPr>
+                <w:lang w:val="en-US"/>
+              </w:rPr>
+              <w:t>Pemilik</w:t>
+            </w:r>
+            <w:proofErr w:type="spellEnd"/>
+            <w:r>
+              <w:rPr>
+                <w:lang w:val="en-US"/>
+              </w:rPr>
+              <w:t xml:space="preserve"> </w:t>
+            </w:r>
+            <w:proofErr w:type="spellStart"/>
+            <w:r>
+              <w:rPr>
+                <w:lang w:val="en-US"/>
+              </w:rPr>
+              <w:t>Toko</w:t>
+            </w:r>
+            <w:proofErr w:type="spellEnd"/>
+            <w:r>
+              <w:rPr>
+                <w:lang w:val="en-US"/>
+              </w:rPr>
+              <w:t xml:space="preserve"> juga </w:t>
+            </w:r>
+            <w:proofErr w:type="spellStart"/>
+            <w:r>
+              <w:rPr>
+                <w:lang w:val="en-US"/>
+              </w:rPr>
+              <w:t>memiliki</w:t>
+            </w:r>
+            <w:proofErr w:type="spellEnd"/>
+            <w:r>
+              <w:rPr>
+                <w:lang w:val="en-US"/>
+              </w:rPr>
+              <w:t xml:space="preserve"> </w:t>
+            </w:r>
+            <w:proofErr w:type="spellStart"/>
+            <w:r>
+              <w:rPr>
+                <w:lang w:val="en-US"/>
+              </w:rPr>
+              <w:t>opsi</w:t>
+            </w:r>
+            <w:proofErr w:type="spellEnd"/>
+            <w:r>
+              <w:rPr>
+                <w:lang w:val="en-US"/>
+              </w:rPr>
+              <w:t xml:space="preserve"> </w:t>
+            </w:r>
+            <w:proofErr w:type="spellStart"/>
+            <w:r>
+              <w:rPr>
+                <w:lang w:val="en-US"/>
+              </w:rPr>
+              <w:t>untuk</w:t>
+            </w:r>
+            <w:proofErr w:type="spellEnd"/>
+            <w:r>
+              <w:rPr>
+                <w:lang w:val="en-US"/>
+              </w:rPr>
+              <w:t xml:space="preserve"> </w:t>
+            </w:r>
+            <w:proofErr w:type="spellStart"/>
+            <w:r>
+              <w:rPr>
+                <w:lang w:val="en-US"/>
+              </w:rPr>
+              <w:t>mengapus</w:t>
+            </w:r>
+            <w:proofErr w:type="spellEnd"/>
+            <w:r>
+              <w:rPr>
+                <w:lang w:val="en-US"/>
+              </w:rPr>
+              <w:t xml:space="preserve"> data </w:t>
+            </w:r>
+            <w:proofErr w:type="spellStart"/>
+            <w:r>
+              <w:rPr>
+                <w:lang w:val="en-US"/>
+              </w:rPr>
+              <w:t>transaksi</w:t>
+            </w:r>
+            <w:proofErr w:type="spellEnd"/>
+          </w:p>
+        </w:tc>
+      </w:tr>
+      <w:tr>
+        <w:tc>
+          <w:tcPr>
+            <w:tcW w:w="516" w:type="dxa"/>
+          </w:tcPr>
+          <w:p>
+            <w:pPr>
+              <w:rPr>
+                <w:lang w:val="en-US"/>
+              </w:rPr>
+            </w:pPr>
+            <w:r>
+              <w:rPr>
+                <w:lang w:val="en-US"/>
+              </w:rPr>
+              <w:t>6</w:t>
+            </w:r>
+          </w:p>
+        </w:tc>
+        <w:tc>
+          <w:tcPr>
+            <w:tcW w:w="2383" w:type="dxa"/>
+          </w:tcPr>
+          <w:p>
+            <w:pPr>
+              <w:rPr>
+                <w:lang w:val="en-US"/>
+              </w:rPr>
+            </w:pPr>
+            <w:r>
+              <w:rPr>
+                <w:lang w:val="en-US"/>
+              </w:rPr>
+              <w:t xml:space="preserve">Order </w:t>
+            </w:r>
+            <w:proofErr w:type="spellStart"/>
+            <w:r>
+              <w:rPr>
+                <w:lang w:val="en-US"/>
+              </w:rPr>
+              <w:t>Barang</w:t>
+            </w:r>
+            <w:proofErr w:type="spellEnd"/>
+          </w:p>
+        </w:tc>
+        <w:tc>
+          <w:tcPr>
+            <w:tcW w:w="4472" w:type="dxa"/>
+          </w:tcPr>
+          <w:p>
+            <w:pPr>
+              <w:rPr>
+                <w:lang w:val="en-US"/>
+              </w:rPr>
+            </w:pPr>
+            <w:r>
+              <w:rPr>
+                <w:lang w:val="en-US"/>
+              </w:rPr>
+              <w:t xml:space="preserve">Customer </w:t>
+            </w:r>
+            <w:proofErr w:type="spellStart"/>
+            <w:r>
+              <w:rPr>
+                <w:lang w:val="en-US"/>
+              </w:rPr>
+              <w:t>dapat</w:t>
+            </w:r>
+            <w:proofErr w:type="spellEnd"/>
+            <w:r>
+              <w:rPr>
+                <w:lang w:val="en-US"/>
+              </w:rPr>
+              <w:t xml:space="preserve"> </w:t>
+            </w:r>
+            <w:proofErr w:type="spellStart"/>
+            <w:r>
+              <w:rPr>
+                <w:lang w:val="en-US"/>
+              </w:rPr>
+              <w:t>melakukan</w:t>
+            </w:r>
+            <w:proofErr w:type="spellEnd"/>
+            <w:r>
+              <w:rPr>
+                <w:lang w:val="en-US"/>
+              </w:rPr>
+              <w:t xml:space="preserve"> </w:t>
+            </w:r>
+            <w:proofErr w:type="spellStart"/>
+            <w:r>
+              <w:rPr>
+                <w:lang w:val="en-US"/>
+              </w:rPr>
+              <w:t>Pemesanan</w:t>
+            </w:r>
+            <w:proofErr w:type="spellEnd"/>
+            <w:r>
+              <w:rPr>
+                <w:lang w:val="en-US"/>
+              </w:rPr>
+              <w:t xml:space="preserve"> </w:t>
+            </w:r>
+            <w:proofErr w:type="spellStart"/>
+            <w:r>
+              <w:rPr>
+                <w:lang w:val="en-US"/>
+              </w:rPr>
+              <w:t>barang</w:t>
+            </w:r>
+            <w:proofErr w:type="spellEnd"/>
+            <w:r>
+              <w:rPr>
+                <w:lang w:val="en-US"/>
+              </w:rPr>
+              <w:t xml:space="preserve"> </w:t>
+            </w:r>
+            <w:proofErr w:type="spellStart"/>
+            <w:r>
+              <w:rPr>
+                <w:lang w:val="en-US"/>
+              </w:rPr>
+              <w:t>lalu</w:t>
+            </w:r>
+            <w:proofErr w:type="spellEnd"/>
+            <w:r>
+              <w:rPr>
+                <w:lang w:val="en-US"/>
+              </w:rPr>
+              <w:t xml:space="preserve"> </w:t>
+            </w:r>
+            <w:proofErr w:type="spellStart"/>
+            <w:r>
+              <w:rPr>
+                <w:lang w:val="en-US"/>
+              </w:rPr>
+              <w:t>melakukan</w:t>
+            </w:r>
+            <w:proofErr w:type="spellEnd"/>
+            <w:r>
+              <w:rPr>
+                <w:lang w:val="en-US"/>
+              </w:rPr>
+              <w:t xml:space="preserve"> </w:t>
+            </w:r>
+            <w:proofErr w:type="spellStart"/>
+            <w:r>
+              <w:rPr>
+                <w:lang w:val="en-US"/>
+              </w:rPr>
+              <w:t>Transaksi</w:t>
+            </w:r>
+            <w:proofErr w:type="spellEnd"/>
+          </w:p>
+        </w:tc>
+      </w:tr>
+      <w:tr>
+        <w:tc>
+          <w:tcPr>
+            <w:tcW w:w="516" w:type="dxa"/>
+          </w:tcPr>
+          <w:p>
+            <w:pPr>
+              <w:rPr>
+                <w:lang w:val="en-US"/>
+              </w:rPr>
+            </w:pPr>
+            <w:r>
+              <w:rPr>
+                <w:lang w:val="en-US"/>
+              </w:rPr>
+              <w:t>7</w:t>
+            </w:r>
+          </w:p>
+        </w:tc>
+        <w:tc>
+          <w:tcPr>
+            <w:tcW w:w="2383" w:type="dxa"/>
+          </w:tcPr>
+          <w:p>
+            <w:pPr>
+              <w:rPr>
+                <w:lang w:val="en-US"/>
+              </w:rPr>
+            </w:pPr>
+            <w:proofErr w:type="spellStart"/>
+            <w:r>
+              <w:rPr>
+                <w:lang w:val="en-US"/>
+              </w:rPr>
+              <w:t>Pengiriman</w:t>
+            </w:r>
+            <w:proofErr w:type="spellEnd"/>
+            <w:r>
+              <w:rPr>
+                <w:lang w:val="en-US"/>
+              </w:rPr>
+              <w:t xml:space="preserve"> </w:t>
+            </w:r>
+            <w:proofErr w:type="spellStart"/>
+            <w:r>
+              <w:rPr>
+                <w:lang w:val="en-US"/>
+              </w:rPr>
+              <w:t>Barang</w:t>
+            </w:r>
+            <w:proofErr w:type="spellEnd"/>
+          </w:p>
+        </w:tc>
+        <w:tc>
+          <w:tcPr>
+            <w:tcW w:w="4472" w:type="dxa"/>
+          </w:tcPr>
+          <w:p>
+            <w:pPr>
+              <w:rPr>
+                <w:lang w:val="en-US"/>
+              </w:rPr>
+            </w:pPr>
+            <w:r>
+              <w:rPr>
+                <w:lang w:val="en-US"/>
+              </w:rPr>
+              <w:t xml:space="preserve">Setelah </w:t>
+            </w:r>
+            <w:proofErr w:type="spellStart"/>
+            <w:r>
+              <w:rPr>
+                <w:lang w:val="en-US"/>
+              </w:rPr>
+              <w:t>Barang</w:t>
+            </w:r>
+            <w:proofErr w:type="spellEnd"/>
+            <w:r>
+              <w:rPr>
+                <w:lang w:val="en-US"/>
+              </w:rPr>
+              <w:t xml:space="preserve"> </w:t>
+            </w:r>
+            <w:proofErr w:type="spellStart"/>
+            <w:r>
+              <w:rPr>
+                <w:lang w:val="en-US"/>
+              </w:rPr>
+              <w:t>berhasil</w:t>
+            </w:r>
+            <w:proofErr w:type="spellEnd"/>
+            <w:r>
+              <w:rPr>
+                <w:lang w:val="en-US"/>
+              </w:rPr>
+              <w:t xml:space="preserve"> </w:t>
+            </w:r>
+            <w:proofErr w:type="spellStart"/>
+            <w:r>
+              <w:rPr>
+                <w:lang w:val="en-US"/>
+              </w:rPr>
+              <w:t>diorder</w:t>
+            </w:r>
+            <w:proofErr w:type="spellEnd"/>
+            <w:r>
+              <w:rPr>
+                <w:lang w:val="en-US"/>
+              </w:rPr>
+              <w:t xml:space="preserve">  customer </w:t>
+            </w:r>
+            <w:proofErr w:type="spellStart"/>
+            <w:r>
+              <w:rPr>
+                <w:lang w:val="en-US"/>
+              </w:rPr>
+              <w:t>mendapatkan</w:t>
+            </w:r>
+            <w:proofErr w:type="spellEnd"/>
+            <w:r>
+              <w:rPr>
+                <w:lang w:val="en-US"/>
+              </w:rPr>
+              <w:t xml:space="preserve"> </w:t>
+            </w:r>
+            <w:proofErr w:type="spellStart"/>
+            <w:r>
+              <w:rPr>
+                <w:lang w:val="en-US"/>
+              </w:rPr>
+              <w:t>opsi</w:t>
+            </w:r>
+            <w:proofErr w:type="spellEnd"/>
+            <w:r>
+              <w:rPr>
+                <w:lang w:val="en-US"/>
+              </w:rPr>
+              <w:t xml:space="preserve"> </w:t>
+            </w:r>
+            <w:proofErr w:type="spellStart"/>
+            <w:r>
+              <w:rPr>
+                <w:lang w:val="en-US"/>
+              </w:rPr>
+              <w:t>untuk</w:t>
+            </w:r>
+            <w:proofErr w:type="spellEnd"/>
+            <w:r>
+              <w:rPr>
+                <w:lang w:val="en-US"/>
+              </w:rPr>
+              <w:t xml:space="preserve"> </w:t>
+            </w:r>
+            <w:proofErr w:type="spellStart"/>
+            <w:r>
+              <w:rPr>
+                <w:lang w:val="en-US"/>
+              </w:rPr>
+              <w:t>mendapatkan</w:t>
+            </w:r>
+            <w:proofErr w:type="spellEnd"/>
+            <w:r>
+              <w:rPr>
+                <w:lang w:val="en-US"/>
+              </w:rPr>
+              <w:t xml:space="preserve"> </w:t>
+            </w:r>
+            <w:proofErr w:type="spellStart"/>
+            <w:r>
+              <w:rPr>
+                <w:lang w:val="en-US"/>
+              </w:rPr>
+              <w:t>layanan</w:t>
+            </w:r>
+            <w:proofErr w:type="spellEnd"/>
+            <w:r>
+              <w:rPr>
+                <w:lang w:val="en-US"/>
+              </w:rPr>
+              <w:t xml:space="preserve"> </w:t>
+            </w:r>
+            <w:proofErr w:type="spellStart"/>
+            <w:r>
+              <w:rPr>
+                <w:lang w:val="en-US"/>
+              </w:rPr>
+              <w:t>pengiriman</w:t>
+            </w:r>
+            <w:proofErr w:type="spellEnd"/>
+            <w:r>
+              <w:rPr>
+                <w:lang w:val="en-US"/>
+              </w:rPr>
+              <w:t xml:space="preserve"> </w:t>
+            </w:r>
+            <w:proofErr w:type="spellStart"/>
+            <w:r>
+              <w:rPr>
+                <w:lang w:val="en-US"/>
+              </w:rPr>
+              <w:t>barang</w:t>
+            </w:r>
+            <w:proofErr w:type="spellEnd"/>
+            <w:r>
+              <w:rPr>
+                <w:lang w:val="en-US"/>
+              </w:rPr>
+              <w:t xml:space="preserve"> yang </w:t>
+            </w:r>
+            <w:proofErr w:type="spellStart"/>
+            <w:r>
+              <w:rPr>
+                <w:lang w:val="en-US"/>
+              </w:rPr>
+              <w:t>dikirim</w:t>
+            </w:r>
+            <w:proofErr w:type="spellEnd"/>
+            <w:r>
+              <w:rPr>
+                <w:lang w:val="en-US"/>
+              </w:rPr>
+              <w:t xml:space="preserve"> oleh Gudang</w:t>
+            </w:r>
           </w:p>
         </w:tc>
       </w:tr>
@@ -24034,23 +24467,162 @@
               <w:rPr>
                 <w:sz w:val="22"/>
                 <w:szCs w:val="22"/>
-                <w:lang w:val="id-ID"/>
+                <w:lang w:val="en-US"/>
               </w:rPr>
             </w:pPr>
-            <w:r>
-              <w:rPr>
-                <w:sz w:val="22"/>
-                <w:lang w:val="id-ID"/>
-              </w:rPr>
-              <w:t>Internet Connection secara realtime</w:t>
-            </w:r>
-            <w:r>
-              <w:rPr>
-                <w:sz w:val="22"/>
-                <w:lang w:val="id-ID"/>
-              </w:rPr>
-              <w:t xml:space="preserve"> untuk melihat informasi data barang</w:t>
-            </w:r>
+            <w:proofErr w:type="spellStart"/>
+            <w:r>
+              <w:rPr>
+                <w:sz w:val="22"/>
+                <w:lang w:val="en-US"/>
+              </w:rPr>
+              <w:t>Komputer</w:t>
+            </w:r>
+            <w:proofErr w:type="spellEnd"/>
+            <w:r>
+              <w:rPr>
+                <w:sz w:val="22"/>
+                <w:lang w:val="en-US"/>
+              </w:rPr>
+              <w:t xml:space="preserve"> Server </w:t>
+            </w:r>
+            <w:proofErr w:type="spellStart"/>
+            <w:r>
+              <w:rPr>
+                <w:sz w:val="22"/>
+                <w:lang w:val="en-US"/>
+              </w:rPr>
+              <w:t>berserta</w:t>
+            </w:r>
+            <w:proofErr w:type="spellEnd"/>
+            <w:r>
+              <w:rPr>
+                <w:sz w:val="22"/>
+                <w:lang w:val="en-US"/>
+              </w:rPr>
+              <w:t xml:space="preserve"> </w:t>
+            </w:r>
+            <w:proofErr w:type="spellStart"/>
+            <w:r>
+              <w:rPr>
+                <w:sz w:val="22"/>
+                <w:lang w:val="en-US"/>
+              </w:rPr>
+              <w:t>Clientnya</w:t>
+            </w:r>
+            <w:proofErr w:type="spellEnd"/>
+            <w:r>
+              <w:rPr>
+                <w:sz w:val="22"/>
+                <w:lang w:val="en-US"/>
+              </w:rPr>
+              <w:t xml:space="preserve"> </w:t>
+            </w:r>
+            <w:proofErr w:type="spellStart"/>
+            <w:r>
+              <w:rPr>
+                <w:sz w:val="22"/>
+                <w:lang w:val="en-US"/>
+              </w:rPr>
+              <w:t>untuk</w:t>
+            </w:r>
+            <w:proofErr w:type="spellEnd"/>
+            <w:r>
+              <w:rPr>
+                <w:sz w:val="22"/>
+                <w:lang w:val="en-US"/>
+              </w:rPr>
+              <w:t xml:space="preserve"> </w:t>
+            </w:r>
+            <w:proofErr w:type="spellStart"/>
+            <w:r>
+              <w:rPr>
+                <w:sz w:val="22"/>
+                <w:lang w:val="en-US"/>
+              </w:rPr>
+              <w:t>menjalankan</w:t>
+            </w:r>
+            <w:proofErr w:type="spellEnd"/>
+            <w:r>
+              <w:rPr>
+                <w:sz w:val="22"/>
+                <w:lang w:val="en-US"/>
+              </w:rPr>
+              <w:t xml:space="preserve"> </w:t>
+            </w:r>
+            <w:proofErr w:type="spellStart"/>
+            <w:r>
+              <w:rPr>
+                <w:sz w:val="22"/>
+                <w:lang w:val="en-US"/>
+              </w:rPr>
+              <w:t>operasi</w:t>
+            </w:r>
+            <w:proofErr w:type="spellEnd"/>
+            <w:r>
+              <w:rPr>
+                <w:sz w:val="22"/>
+                <w:lang w:val="en-US"/>
+              </w:rPr>
+              <w:t xml:space="preserve"> </w:t>
+            </w:r>
+            <w:proofErr w:type="spellStart"/>
+            <w:r>
+              <w:rPr>
+                <w:sz w:val="22"/>
+                <w:lang w:val="en-US"/>
+              </w:rPr>
+              <w:t>dari</w:t>
+            </w:r>
+            <w:proofErr w:type="spellEnd"/>
+            <w:r>
+              <w:rPr>
+                <w:sz w:val="22"/>
+                <w:lang w:val="en-US"/>
+              </w:rPr>
+              <w:t xml:space="preserve"> </w:t>
+            </w:r>
+            <w:proofErr w:type="spellStart"/>
+            <w:r>
+              <w:rPr>
+                <w:sz w:val="22"/>
+                <w:lang w:val="en-US"/>
+              </w:rPr>
+              <w:t>Sistem</w:t>
+            </w:r>
+            <w:proofErr w:type="spellEnd"/>
+            <w:r>
+              <w:rPr>
+                <w:sz w:val="22"/>
+                <w:lang w:val="en-US"/>
+              </w:rPr>
+              <w:t xml:space="preserve"> </w:t>
+            </w:r>
+            <w:proofErr w:type="spellStart"/>
+            <w:r>
+              <w:rPr>
+                <w:sz w:val="22"/>
+                <w:lang w:val="en-US"/>
+              </w:rPr>
+              <w:t>Informasi</w:t>
+            </w:r>
+            <w:proofErr w:type="spellEnd"/>
+            <w:r>
+              <w:rPr>
+                <w:sz w:val="22"/>
+                <w:lang w:val="en-US"/>
+              </w:rPr>
+              <w:t xml:space="preserve"> yang </w:t>
+            </w:r>
+            <w:proofErr w:type="spellStart"/>
+            <w:r>
+              <w:rPr>
+                <w:sz w:val="22"/>
+                <w:lang w:val="en-US"/>
+              </w:rPr>
+              <w:t>dibuat</w:t>
+            </w:r>
+            <w:proofErr w:type="spellEnd"/>
           </w:p>
         </w:tc>
       </w:tr>
@@ -24510,7 +25082,7 @@
                 <w:sz w:val="22"/>
                 <w:lang w:val="id-ID"/>
               </w:rPr>
-              <w:t>Internet Connection secara realtime</w:t>
+              <w:t>Connection secara realtime</w:t>
             </w:r>
             <w:r>
               <w:rPr>
@@ -25006,6 +25578,7 @@
                 <w:szCs w:val="22"/>
                 <w:lang w:val="en-US"/>
               </w:rPr>
+              <w:lastRenderedPageBreak/>
               <w:t>SKPL-</w:t>
             </w:r>
             <w:r>
@@ -25280,7 +25853,6 @@
                 <w:szCs w:val="22"/>
                 <w:lang w:val="id-ID"/>
               </w:rPr>
-              <w:lastRenderedPageBreak/>
               <w:t>No SKPL</w:t>
             </w:r>
           </w:p>
@@ -25910,8 +26482,8 @@
           <w:lang w:val="id-ID"/>
         </w:rPr>
       </w:pPr>
-      <w:bookmarkStart w:id="29" w:name="_Toc473958281"/>
-      <w:bookmarkStart w:id="30" w:name="_Toc490040647"/>
+      <w:bookmarkStart w:id="28" w:name="_Toc473958281"/>
+      <w:bookmarkStart w:id="29" w:name="_Toc490040647"/>
       <w:r>
         <w:rPr>
           <w:rFonts w:ascii="Times New Roman" w:hAnsi="Times New Roman"/>
@@ -25919,186 +26491,1169 @@
         </w:rPr>
         <w:t>Atribut Kualitas Perangkat Lunak</w:t>
       </w:r>
+      <w:bookmarkEnd w:id="28"/>
       <w:bookmarkEnd w:id="29"/>
+    </w:p>
+    <w:p>
+      <w:pPr>
+        <w:pStyle w:val="Heading3"/>
+        <w:jc w:val="both"/>
+        <w:rPr>
+          <w:rFonts w:ascii="Times New Roman" w:hAnsi="Times New Roman"/>
+          <w:lang w:val="id-ID"/>
+        </w:rPr>
+      </w:pPr>
+      <w:r>
+        <w:rPr>
+          <w:rFonts w:ascii="Times New Roman" w:hAnsi="Times New Roman"/>
+          <w:lang w:val="id-ID"/>
+        </w:rPr>
+        <w:t>Ke</w:t>
+      </w:r>
+      <w:r>
+        <w:rPr>
+          <w:rFonts w:ascii="Times New Roman" w:hAnsi="Times New Roman"/>
+          <w:lang w:val="id-ID"/>
+        </w:rPr>
+        <w:t>h</w:t>
+      </w:r>
+      <w:r>
+        <w:rPr>
+          <w:rFonts w:ascii="Times New Roman" w:hAnsi="Times New Roman"/>
+          <w:lang w:val="id-ID"/>
+        </w:rPr>
+        <w:t>andalan</w:t>
+      </w:r>
+    </w:p>
+    <w:p>
+      <w:pPr>
+        <w:spacing w:line="360" w:lineRule="auto"/>
+        <w:ind w:left="720"/>
+        <w:jc w:val="both"/>
+        <w:rPr>
+          <w:sz w:val="24"/>
+          <w:szCs w:val="24"/>
+          <w:lang w:val="id-ID"/>
+        </w:rPr>
+      </w:pPr>
+      <w:r>
+        <w:rPr>
+          <w:sz w:val="24"/>
+          <w:szCs w:val="24"/>
+          <w:lang w:val="id-ID"/>
+        </w:rPr>
+        <w:t xml:space="preserve">Program ini memiliki kelebihan dalam hal membantu pembukuan yang dimiliki perusahaan. Karena pada dasarnya perusahaan memiliki pembukuan yang cukup kompleks yang mayoritas order dalam skala besar. Maka dari itu dibuatkan program ini untuk menangani permintaan pelanggan </w:t>
+      </w:r>
+      <w:r>
+        <w:rPr>
+          <w:sz w:val="24"/>
+          <w:szCs w:val="24"/>
+          <w:lang w:val="en-US"/>
+        </w:rPr>
+        <w:t xml:space="preserve">dan supplier agar </w:t>
+      </w:r>
+      <w:proofErr w:type="spellStart"/>
+      <w:r>
+        <w:rPr>
+          <w:sz w:val="24"/>
+          <w:szCs w:val="24"/>
+          <w:lang w:val="en-US"/>
+        </w:rPr>
+        <w:t>menjadi</w:t>
+      </w:r>
+      <w:proofErr w:type="spellEnd"/>
+      <w:r>
+        <w:rPr>
+          <w:sz w:val="24"/>
+          <w:szCs w:val="24"/>
+          <w:lang w:val="en-US"/>
+        </w:rPr>
+        <w:t xml:space="preserve"> </w:t>
+      </w:r>
+      <w:proofErr w:type="spellStart"/>
+      <w:r>
+        <w:rPr>
+          <w:sz w:val="24"/>
+          <w:szCs w:val="24"/>
+          <w:lang w:val="en-US"/>
+        </w:rPr>
+        <w:t>lebih</w:t>
+      </w:r>
+      <w:proofErr w:type="spellEnd"/>
+      <w:r>
+        <w:rPr>
+          <w:sz w:val="24"/>
+          <w:szCs w:val="24"/>
+          <w:lang w:val="en-US"/>
+        </w:rPr>
+        <w:t xml:space="preserve"> </w:t>
+      </w:r>
+      <w:proofErr w:type="spellStart"/>
+      <w:r>
+        <w:rPr>
+          <w:sz w:val="24"/>
+          <w:szCs w:val="24"/>
+          <w:lang w:val="en-US"/>
+        </w:rPr>
+        <w:t>teratur</w:t>
+      </w:r>
+      <w:proofErr w:type="spellEnd"/>
+      <w:r>
+        <w:rPr>
+          <w:sz w:val="24"/>
+          <w:szCs w:val="24"/>
+          <w:lang w:val="id-ID"/>
+        </w:rPr>
+        <w:t xml:space="preserve">. </w:t>
+      </w:r>
+    </w:p>
+    <w:p>
+      <w:pPr>
+        <w:ind w:left="720"/>
+        <w:jc w:val="both"/>
+        <w:rPr>
+          <w:sz w:val="22"/>
+          <w:szCs w:val="24"/>
+          <w:lang w:val="id-ID"/>
+        </w:rPr>
+      </w:pPr>
+    </w:p>
+    <w:p>
+      <w:pPr>
+        <w:pStyle w:val="Heading3"/>
+        <w:jc w:val="both"/>
+        <w:rPr>
+          <w:rFonts w:ascii="Times New Roman" w:hAnsi="Times New Roman"/>
+          <w:lang w:val="id-ID"/>
+        </w:rPr>
+      </w:pPr>
+      <w:r>
+        <w:rPr>
+          <w:rFonts w:ascii="Times New Roman" w:hAnsi="Times New Roman"/>
+          <w:lang w:val="id-ID"/>
+        </w:rPr>
+        <w:t>Keremawatan (</w:t>
+      </w:r>
+      <w:r>
+        <w:rPr>
+          <w:rFonts w:ascii="Times New Roman" w:hAnsi="Times New Roman"/>
+          <w:i/>
+          <w:lang w:val="id-ID"/>
+        </w:rPr>
+        <w:t>maintability</w:t>
+      </w:r>
+      <w:r>
+        <w:rPr>
+          <w:rFonts w:ascii="Times New Roman" w:hAnsi="Times New Roman"/>
+          <w:lang w:val="id-ID"/>
+        </w:rPr>
+        <w:t>)</w:t>
+      </w:r>
+    </w:p>
+    <w:p>
+      <w:pPr>
+        <w:spacing w:line="360" w:lineRule="auto"/>
+        <w:ind w:left="720"/>
+        <w:jc w:val="both"/>
+        <w:rPr>
+          <w:sz w:val="24"/>
+          <w:szCs w:val="24"/>
+          <w:lang w:val="id-ID"/>
+        </w:rPr>
+      </w:pPr>
+      <w:r>
+        <w:rPr>
+          <w:sz w:val="24"/>
+          <w:szCs w:val="24"/>
+          <w:lang w:val="id-ID"/>
+        </w:rPr>
+        <w:t>Program</w:t>
+      </w:r>
+      <w:r>
+        <w:rPr>
+          <w:sz w:val="24"/>
+          <w:szCs w:val="24"/>
+          <w:lang w:val="en-US"/>
+        </w:rPr>
+        <w:t xml:space="preserve"> </w:t>
+      </w:r>
+      <w:proofErr w:type="spellStart"/>
+      <w:r>
+        <w:rPr>
+          <w:sz w:val="24"/>
+          <w:szCs w:val="24"/>
+          <w:lang w:val="en-US"/>
+        </w:rPr>
+        <w:t>dibuat</w:t>
+      </w:r>
+      <w:proofErr w:type="spellEnd"/>
+      <w:r>
+        <w:rPr>
+          <w:sz w:val="24"/>
+          <w:szCs w:val="24"/>
+          <w:lang w:val="en-US"/>
+        </w:rPr>
+        <w:t xml:space="preserve"> </w:t>
+      </w:r>
+      <w:proofErr w:type="spellStart"/>
+      <w:r>
+        <w:rPr>
+          <w:sz w:val="24"/>
+          <w:szCs w:val="24"/>
+          <w:lang w:val="en-US"/>
+        </w:rPr>
+        <w:t>sedemikikan</w:t>
+      </w:r>
+      <w:proofErr w:type="spellEnd"/>
+      <w:r>
+        <w:rPr>
+          <w:sz w:val="24"/>
+          <w:szCs w:val="24"/>
+          <w:lang w:val="en-US"/>
+        </w:rPr>
+        <w:t xml:space="preserve"> </w:t>
+      </w:r>
+      <w:proofErr w:type="spellStart"/>
+      <w:r>
+        <w:rPr>
+          <w:sz w:val="24"/>
+          <w:szCs w:val="24"/>
+          <w:lang w:val="en-US"/>
+        </w:rPr>
+        <w:t>rupa</w:t>
+      </w:r>
+      <w:proofErr w:type="spellEnd"/>
+      <w:r>
+        <w:rPr>
+          <w:sz w:val="24"/>
+          <w:szCs w:val="24"/>
+          <w:lang w:val="en-US"/>
+        </w:rPr>
+        <w:t xml:space="preserve"> </w:t>
+      </w:r>
+      <w:proofErr w:type="spellStart"/>
+      <w:r>
+        <w:rPr>
+          <w:sz w:val="24"/>
+          <w:szCs w:val="24"/>
+          <w:lang w:val="en-US"/>
+        </w:rPr>
+        <w:t>untuk</w:t>
+      </w:r>
+      <w:proofErr w:type="spellEnd"/>
+      <w:r>
+        <w:rPr>
+          <w:sz w:val="24"/>
+          <w:szCs w:val="24"/>
+          <w:lang w:val="en-US"/>
+        </w:rPr>
+        <w:t xml:space="preserve"> </w:t>
+      </w:r>
+      <w:proofErr w:type="spellStart"/>
+      <w:r>
+        <w:rPr>
+          <w:sz w:val="24"/>
+          <w:szCs w:val="24"/>
+          <w:lang w:val="en-US"/>
+        </w:rPr>
+        <w:t>mengurangi</w:t>
+      </w:r>
+      <w:proofErr w:type="spellEnd"/>
+      <w:r>
+        <w:rPr>
+          <w:sz w:val="24"/>
+          <w:szCs w:val="24"/>
+          <w:lang w:val="en-US"/>
+        </w:rPr>
+        <w:t xml:space="preserve"> </w:t>
+      </w:r>
+      <w:proofErr w:type="spellStart"/>
+      <w:r>
+        <w:rPr>
+          <w:sz w:val="24"/>
+          <w:szCs w:val="24"/>
+          <w:lang w:val="en-US"/>
+        </w:rPr>
+        <w:t>permasalah</w:t>
+      </w:r>
+      <w:proofErr w:type="spellEnd"/>
+      <w:r>
+        <w:rPr>
+          <w:sz w:val="24"/>
+          <w:szCs w:val="24"/>
+          <w:lang w:val="en-US"/>
+        </w:rPr>
+        <w:t xml:space="preserve"> pada human error </w:t>
+      </w:r>
+      <w:proofErr w:type="spellStart"/>
+      <w:r>
+        <w:rPr>
+          <w:sz w:val="24"/>
+          <w:szCs w:val="24"/>
+          <w:lang w:val="en-US"/>
+        </w:rPr>
+        <w:t>seperti</w:t>
+      </w:r>
+      <w:proofErr w:type="spellEnd"/>
+      <w:r>
+        <w:rPr>
+          <w:sz w:val="24"/>
+          <w:szCs w:val="24"/>
+          <w:lang w:val="en-US"/>
+        </w:rPr>
+        <w:t xml:space="preserve"> </w:t>
+      </w:r>
+      <w:proofErr w:type="spellStart"/>
+      <w:r>
+        <w:rPr>
+          <w:sz w:val="24"/>
+          <w:szCs w:val="24"/>
+          <w:lang w:val="en-US"/>
+        </w:rPr>
+        <w:t>kesalahan</w:t>
+      </w:r>
+      <w:proofErr w:type="spellEnd"/>
+      <w:r>
+        <w:rPr>
+          <w:sz w:val="24"/>
+          <w:szCs w:val="24"/>
+          <w:lang w:val="en-US"/>
+        </w:rPr>
+        <w:t xml:space="preserve"> input yang </w:t>
+      </w:r>
+      <w:proofErr w:type="spellStart"/>
+      <w:r>
+        <w:rPr>
+          <w:sz w:val="24"/>
+          <w:szCs w:val="24"/>
+          <w:lang w:val="en-US"/>
+        </w:rPr>
+        <w:t>nantinya</w:t>
+      </w:r>
+      <w:proofErr w:type="spellEnd"/>
+      <w:r>
+        <w:rPr>
+          <w:sz w:val="24"/>
+          <w:szCs w:val="24"/>
+          <w:lang w:val="en-US"/>
+        </w:rPr>
+        <w:t xml:space="preserve"> </w:t>
+      </w:r>
+      <w:proofErr w:type="spellStart"/>
+      <w:r>
+        <w:rPr>
+          <w:sz w:val="24"/>
+          <w:szCs w:val="24"/>
+          <w:lang w:val="en-US"/>
+        </w:rPr>
+        <w:t>akan</w:t>
+      </w:r>
+      <w:proofErr w:type="spellEnd"/>
+      <w:r>
+        <w:rPr>
+          <w:sz w:val="24"/>
+          <w:szCs w:val="24"/>
+          <w:lang w:val="en-US"/>
+        </w:rPr>
+        <w:t xml:space="preserve"> </w:t>
+      </w:r>
+      <w:proofErr w:type="spellStart"/>
+      <w:r>
+        <w:rPr>
+          <w:sz w:val="24"/>
+          <w:szCs w:val="24"/>
+          <w:lang w:val="en-US"/>
+        </w:rPr>
+        <w:t>menampilkan</w:t>
+      </w:r>
+      <w:proofErr w:type="spellEnd"/>
+      <w:r>
+        <w:rPr>
+          <w:sz w:val="24"/>
+          <w:szCs w:val="24"/>
+          <w:lang w:val="en-US"/>
+        </w:rPr>
+        <w:t xml:space="preserve"> error message</w:t>
+      </w:r>
+      <w:r>
+        <w:rPr>
+          <w:sz w:val="24"/>
+          <w:szCs w:val="24"/>
+          <w:lang w:val="id-ID"/>
+        </w:rPr>
+        <w:t>. Program tersebut juga merupakan program yang hanya digunakan pada proses yang tidak dinamis jadi maintain pada program tidak begitu di perlukan. Hanya saja jika mengalami beberapa bug maka ada layanan yang dapat secara langsung di hubungkan ke operator.</w:t>
+      </w:r>
+    </w:p>
+    <w:p>
+      <w:pPr>
+        <w:ind w:left="720"/>
+        <w:jc w:val="both"/>
+        <w:rPr>
+          <w:sz w:val="22"/>
+          <w:szCs w:val="24"/>
+          <w:lang w:val="id-ID"/>
+        </w:rPr>
+      </w:pPr>
+    </w:p>
+    <w:p>
+      <w:pPr>
+        <w:pStyle w:val="Heading2"/>
+        <w:jc w:val="both"/>
+        <w:rPr>
+          <w:rFonts w:ascii="Times New Roman" w:hAnsi="Times New Roman"/>
+          <w:lang w:val="id-ID"/>
+        </w:rPr>
+      </w:pPr>
+      <w:bookmarkStart w:id="30" w:name="_Toc490040648"/>
+      <w:r>
+        <w:rPr>
+          <w:rFonts w:ascii="Times New Roman" w:hAnsi="Times New Roman"/>
+          <w:lang w:val="id-ID"/>
+        </w:rPr>
+        <w:t>Batasan Perancangan</w:t>
+      </w:r>
       <w:bookmarkEnd w:id="30"/>
     </w:p>
     <w:p>
       <w:pPr>
-        <w:pStyle w:val="Heading3"/>
+        <w:spacing w:line="360" w:lineRule="auto"/>
+        <w:ind w:left="576"/>
         <w:jc w:val="both"/>
         <w:rPr>
-          <w:rFonts w:ascii="Times New Roman" w:hAnsi="Times New Roman"/>
-          <w:lang w:val="id-ID"/>
-        </w:rPr>
-      </w:pPr>
-      <w:r>
-        <w:rPr>
-          <w:rFonts w:ascii="Times New Roman" w:hAnsi="Times New Roman"/>
-          <w:lang w:val="id-ID"/>
-        </w:rPr>
-        <w:t>Ke</w:t>
-      </w:r>
-      <w:r>
-        <w:rPr>
-          <w:rFonts w:ascii="Times New Roman" w:hAnsi="Times New Roman"/>
-          <w:lang w:val="id-ID"/>
-        </w:rPr>
-        <w:t>h</w:t>
-      </w:r>
-      <w:r>
-        <w:rPr>
-          <w:rFonts w:ascii="Times New Roman" w:hAnsi="Times New Roman"/>
-          <w:lang w:val="id-ID"/>
-        </w:rPr>
-        <w:t>andalan</w:t>
-      </w:r>
-    </w:p>
-    <w:p>
-      <w:pPr>
-        <w:spacing w:line="360" w:lineRule="auto"/>
-        <w:ind w:left="720"/>
-        <w:jc w:val="both"/>
-        <w:rPr>
-          <w:sz w:val="24"/>
-          <w:szCs w:val="24"/>
-          <w:lang w:val="id-ID"/>
-        </w:rPr>
-      </w:pPr>
-      <w:r>
-        <w:rPr>
-          <w:sz w:val="24"/>
-          <w:szCs w:val="24"/>
-          <w:lang w:val="id-ID"/>
-        </w:rPr>
-        <w:t xml:space="preserve">Program ini memiliki kelebihan dalam hal membantu pembukuan yang dimiliki perusahaan. Karena pada dasarnya perusahaan memiliki pembukuan yang cukup kompleks yang mayoritas order dalam skala besar. Maka dari itu dibuatkan program ini untuk menangani permintaan pelanggan dalam jumlah kecil. </w:t>
-      </w:r>
-    </w:p>
-    <w:p>
-      <w:pPr>
-        <w:ind w:left="720"/>
-        <w:jc w:val="both"/>
-        <w:rPr>
-          <w:sz w:val="22"/>
-          <w:szCs w:val="24"/>
-          <w:lang w:val="id-ID"/>
-        </w:rPr>
-      </w:pPr>
-    </w:p>
-    <w:p>
-      <w:pPr>
-        <w:pStyle w:val="Heading3"/>
-        <w:jc w:val="both"/>
-        <w:rPr>
-          <w:rFonts w:ascii="Times New Roman" w:hAnsi="Times New Roman"/>
-          <w:lang w:val="id-ID"/>
-        </w:rPr>
-      </w:pPr>
-      <w:r>
-        <w:rPr>
-          <w:rFonts w:ascii="Times New Roman" w:hAnsi="Times New Roman"/>
-          <w:lang w:val="id-ID"/>
-        </w:rPr>
-        <w:t>Keremawatan (</w:t>
-      </w:r>
-      <w:r>
-        <w:rPr>
-          <w:rFonts w:ascii="Times New Roman" w:hAnsi="Times New Roman"/>
-          <w:i/>
-          <w:lang w:val="id-ID"/>
-        </w:rPr>
-        <w:t>maintability</w:t>
-      </w:r>
-      <w:r>
-        <w:rPr>
-          <w:rFonts w:ascii="Times New Roman" w:hAnsi="Times New Roman"/>
-          <w:lang w:val="id-ID"/>
-        </w:rPr>
-        <w:t>)</w:t>
-      </w:r>
-    </w:p>
-    <w:p>
-      <w:pPr>
-        <w:spacing w:line="360" w:lineRule="auto"/>
-        <w:ind w:left="720"/>
-        <w:jc w:val="both"/>
-        <w:rPr>
-          <w:sz w:val="24"/>
-          <w:szCs w:val="24"/>
-          <w:lang w:val="id-ID"/>
-        </w:rPr>
-      </w:pPr>
-      <w:r>
-        <w:rPr>
-          <w:sz w:val="24"/>
-          <w:szCs w:val="24"/>
-          <w:lang w:val="id-ID"/>
-        </w:rPr>
-        <w:t>Program yang kami buat memiliki basis v.1 yang telah di debug dan di troubleshooting secara berkala ketika proses pembuatan program. Program tersebut juga merupakan program yang hanya digunakan pada proses yang tidak dinamis jadi maintain pada program tidak begitu di perlukan. Hanya saja jika mengalami beberapa bug maka ada layanan yang dapat secara langsung di hubungkan ke operator.</w:t>
-      </w:r>
-    </w:p>
-    <w:p>
-      <w:pPr>
-        <w:ind w:left="720"/>
-        <w:jc w:val="both"/>
-        <w:rPr>
-          <w:sz w:val="22"/>
-          <w:szCs w:val="24"/>
-          <w:lang w:val="id-ID"/>
-        </w:rPr>
-      </w:pPr>
-    </w:p>
-    <w:p>
-      <w:pPr>
-        <w:pStyle w:val="Heading2"/>
-        <w:jc w:val="both"/>
-        <w:rPr>
-          <w:rFonts w:ascii="Times New Roman" w:hAnsi="Times New Roman"/>
-          <w:lang w:val="id-ID"/>
-        </w:rPr>
-      </w:pPr>
-      <w:bookmarkStart w:id="31" w:name="_Toc490040648"/>
-      <w:r>
-        <w:rPr>
-          <w:rFonts w:ascii="Times New Roman" w:hAnsi="Times New Roman"/>
-          <w:lang w:val="id-ID"/>
-        </w:rPr>
-        <w:t>Batasan Perancangan</w:t>
-      </w:r>
+          <w:sz w:val="24"/>
+          <w:szCs w:val="24"/>
+          <w:lang w:val="en-US"/>
+        </w:rPr>
+      </w:pPr>
+      <w:r>
+        <w:rPr>
+          <w:sz w:val="24"/>
+          <w:szCs w:val="24"/>
+          <w:lang w:val="id-ID"/>
+        </w:rPr>
+        <w:t xml:space="preserve">Program ini digunakan untuk memberikan pelayanan pada </w:t>
+      </w:r>
+      <w:proofErr w:type="spellStart"/>
+      <w:r>
+        <w:rPr>
+          <w:sz w:val="24"/>
+          <w:szCs w:val="24"/>
+          <w:lang w:val="en-US"/>
+        </w:rPr>
+        <w:t>Kasir</w:t>
+      </w:r>
+      <w:proofErr w:type="spellEnd"/>
+      <w:r>
+        <w:rPr>
+          <w:sz w:val="24"/>
+          <w:szCs w:val="24"/>
+          <w:lang w:val="id-ID"/>
+        </w:rPr>
+        <w:t xml:space="preserve"> yang memiliki fungsi utama untuk </w:t>
+      </w:r>
+      <w:proofErr w:type="spellStart"/>
+      <w:r>
+        <w:rPr>
+          <w:sz w:val="24"/>
+          <w:szCs w:val="24"/>
+          <w:lang w:val="en-US"/>
+        </w:rPr>
+        <w:t>melayani</w:t>
+      </w:r>
+      <w:proofErr w:type="spellEnd"/>
+      <w:r>
+        <w:rPr>
+          <w:sz w:val="24"/>
+          <w:szCs w:val="24"/>
+          <w:lang w:val="en-US"/>
+        </w:rPr>
+        <w:t xml:space="preserve"> </w:t>
+      </w:r>
+      <w:proofErr w:type="spellStart"/>
+      <w:r>
+        <w:rPr>
+          <w:sz w:val="24"/>
+          <w:szCs w:val="24"/>
+          <w:lang w:val="en-US"/>
+        </w:rPr>
+        <w:t>transaksi</w:t>
+      </w:r>
+      <w:proofErr w:type="spellEnd"/>
+      <w:r>
+        <w:rPr>
+          <w:sz w:val="24"/>
+          <w:szCs w:val="24"/>
+          <w:lang w:val="en-US"/>
+        </w:rPr>
+        <w:t xml:space="preserve"> </w:t>
+      </w:r>
+      <w:r>
+        <w:rPr>
+          <w:sz w:val="24"/>
+          <w:szCs w:val="24"/>
+          <w:lang w:val="id-ID"/>
+        </w:rPr>
+        <w:t xml:space="preserve">secara real time bagi para </w:t>
+      </w:r>
+      <w:r>
+        <w:rPr>
+          <w:sz w:val="24"/>
+          <w:szCs w:val="24"/>
+          <w:lang w:val="en-US"/>
+        </w:rPr>
+        <w:t>customer</w:t>
+      </w:r>
+      <w:r>
+        <w:rPr>
+          <w:sz w:val="24"/>
+          <w:szCs w:val="24"/>
+          <w:lang w:val="id-ID"/>
+        </w:rPr>
+        <w:t xml:space="preserve">. Program ini juga dikhususkan untuk membatasi gerak </w:t>
+      </w:r>
+      <w:proofErr w:type="spellStart"/>
+      <w:r>
+        <w:rPr>
+          <w:sz w:val="24"/>
+          <w:szCs w:val="24"/>
+          <w:lang w:val="en-US"/>
+        </w:rPr>
+        <w:t>Kasir</w:t>
+      </w:r>
+      <w:proofErr w:type="spellEnd"/>
+      <w:r>
+        <w:rPr>
+          <w:sz w:val="24"/>
+          <w:szCs w:val="24"/>
+          <w:lang w:val="id-ID"/>
+        </w:rPr>
+        <w:t xml:space="preserve"> agar </w:t>
+      </w:r>
+      <w:r>
+        <w:rPr>
+          <w:sz w:val="24"/>
+          <w:szCs w:val="24"/>
+          <w:lang w:val="id-ID"/>
+        </w:rPr>
+        <w:lastRenderedPageBreak/>
+        <w:t xml:space="preserve">tidak terjadi kecurangan dalam proses </w:t>
+      </w:r>
+      <w:proofErr w:type="spellStart"/>
+      <w:r>
+        <w:rPr>
+          <w:sz w:val="24"/>
+          <w:szCs w:val="24"/>
+          <w:lang w:val="en-US"/>
+        </w:rPr>
+        <w:t>Transaksi</w:t>
+      </w:r>
+      <w:proofErr w:type="spellEnd"/>
+      <w:r>
+        <w:rPr>
+          <w:sz w:val="24"/>
+          <w:szCs w:val="24"/>
+          <w:lang w:val="id-ID"/>
+        </w:rPr>
+        <w:t xml:space="preserve"> yang mungkin dilakukan pihak </w:t>
+      </w:r>
+      <w:proofErr w:type="spellStart"/>
+      <w:r>
+        <w:rPr>
+          <w:sz w:val="24"/>
+          <w:szCs w:val="24"/>
+          <w:lang w:val="en-US"/>
+        </w:rPr>
+        <w:t>Kasir</w:t>
+      </w:r>
+      <w:proofErr w:type="spellEnd"/>
+      <w:r>
+        <w:rPr>
+          <w:sz w:val="24"/>
+          <w:szCs w:val="24"/>
+          <w:lang w:val="id-ID"/>
+        </w:rPr>
+        <w:t xml:space="preserve"> dan akan merugikan kedua belah pihak, baik dari pihak </w:t>
+      </w:r>
+      <w:proofErr w:type="spellStart"/>
+      <w:r>
+        <w:rPr>
+          <w:sz w:val="24"/>
+          <w:szCs w:val="24"/>
+          <w:lang w:val="en-US"/>
+        </w:rPr>
+        <w:t>Pemilik</w:t>
+      </w:r>
+      <w:proofErr w:type="spellEnd"/>
+      <w:r>
+        <w:rPr>
+          <w:sz w:val="24"/>
+          <w:szCs w:val="24"/>
+          <w:lang w:val="en-US"/>
+        </w:rPr>
+        <w:t xml:space="preserve"> </w:t>
+      </w:r>
+      <w:proofErr w:type="spellStart"/>
+      <w:r>
+        <w:rPr>
+          <w:sz w:val="24"/>
+          <w:szCs w:val="24"/>
+          <w:lang w:val="en-US"/>
+        </w:rPr>
+        <w:t>Toko</w:t>
+      </w:r>
+      <w:proofErr w:type="spellEnd"/>
+      <w:r>
+        <w:rPr>
+          <w:sz w:val="24"/>
+          <w:szCs w:val="24"/>
+          <w:lang w:val="id-ID"/>
+        </w:rPr>
+        <w:t xml:space="preserve"> ataupun dari pihak </w:t>
+      </w:r>
+      <w:r>
+        <w:rPr>
+          <w:sz w:val="24"/>
+          <w:szCs w:val="24"/>
+          <w:lang w:val="en-US"/>
+        </w:rPr>
+        <w:t>customer</w:t>
+      </w:r>
+      <w:r>
+        <w:rPr>
+          <w:sz w:val="24"/>
+          <w:szCs w:val="24"/>
+          <w:lang w:val="id-ID"/>
+        </w:rPr>
+        <w:t>. Jadi tidak ada program khusus lainnya yang tidak diperlukan.</w:t>
+      </w:r>
+      <w:r>
+        <w:rPr>
+          <w:sz w:val="24"/>
+          <w:szCs w:val="24"/>
+          <w:lang w:val="en-US"/>
+        </w:rPr>
+        <w:t xml:space="preserve"> </w:t>
+      </w:r>
+      <w:proofErr w:type="spellStart"/>
+      <w:r>
+        <w:rPr>
+          <w:sz w:val="24"/>
+          <w:szCs w:val="24"/>
+          <w:lang w:val="en-US"/>
+        </w:rPr>
+        <w:t>Pemilik</w:t>
+      </w:r>
+      <w:proofErr w:type="spellEnd"/>
+      <w:r>
+        <w:rPr>
+          <w:sz w:val="24"/>
+          <w:szCs w:val="24"/>
+          <w:lang w:val="en-US"/>
+        </w:rPr>
+        <w:t xml:space="preserve"> </w:t>
+      </w:r>
+      <w:proofErr w:type="spellStart"/>
+      <w:r>
+        <w:rPr>
+          <w:sz w:val="24"/>
+          <w:szCs w:val="24"/>
+          <w:lang w:val="en-US"/>
+        </w:rPr>
+        <w:t>Toko</w:t>
+      </w:r>
+      <w:proofErr w:type="spellEnd"/>
+      <w:r>
+        <w:rPr>
+          <w:sz w:val="24"/>
+          <w:szCs w:val="24"/>
+          <w:lang w:val="en-US"/>
+        </w:rPr>
+        <w:t xml:space="preserve"> juga </w:t>
+      </w:r>
+      <w:proofErr w:type="spellStart"/>
+      <w:r>
+        <w:rPr>
+          <w:sz w:val="24"/>
+          <w:szCs w:val="24"/>
+          <w:lang w:val="en-US"/>
+        </w:rPr>
+        <w:t>akan</w:t>
+      </w:r>
+      <w:proofErr w:type="spellEnd"/>
+      <w:r>
+        <w:rPr>
+          <w:sz w:val="24"/>
+          <w:szCs w:val="24"/>
+          <w:lang w:val="en-US"/>
+        </w:rPr>
+        <w:t xml:space="preserve"> </w:t>
+      </w:r>
+      <w:proofErr w:type="spellStart"/>
+      <w:r>
+        <w:rPr>
+          <w:sz w:val="24"/>
+          <w:szCs w:val="24"/>
+          <w:lang w:val="en-US"/>
+        </w:rPr>
+        <w:t>lebih</w:t>
+      </w:r>
+      <w:proofErr w:type="spellEnd"/>
+      <w:r>
+        <w:rPr>
+          <w:sz w:val="24"/>
+          <w:szCs w:val="24"/>
+          <w:lang w:val="en-US"/>
+        </w:rPr>
+        <w:t xml:space="preserve"> </w:t>
+      </w:r>
+      <w:proofErr w:type="spellStart"/>
+      <w:r>
+        <w:rPr>
+          <w:sz w:val="24"/>
+          <w:szCs w:val="24"/>
+          <w:lang w:val="en-US"/>
+        </w:rPr>
+        <w:t>mudah</w:t>
+      </w:r>
+      <w:proofErr w:type="spellEnd"/>
+      <w:r>
+        <w:rPr>
+          <w:sz w:val="24"/>
+          <w:szCs w:val="24"/>
+          <w:lang w:val="en-US"/>
+        </w:rPr>
+        <w:t xml:space="preserve"> </w:t>
+      </w:r>
+      <w:proofErr w:type="spellStart"/>
+      <w:r>
+        <w:rPr>
+          <w:sz w:val="24"/>
+          <w:szCs w:val="24"/>
+          <w:lang w:val="en-US"/>
+        </w:rPr>
+        <w:t>untuk</w:t>
+      </w:r>
+      <w:proofErr w:type="spellEnd"/>
+      <w:r>
+        <w:rPr>
+          <w:sz w:val="24"/>
+          <w:szCs w:val="24"/>
+          <w:lang w:val="en-US"/>
+        </w:rPr>
+        <w:t xml:space="preserve"> </w:t>
+      </w:r>
+      <w:proofErr w:type="spellStart"/>
+      <w:r>
+        <w:rPr>
+          <w:sz w:val="24"/>
+          <w:szCs w:val="24"/>
+          <w:lang w:val="en-US"/>
+        </w:rPr>
+        <w:t>melakukan</w:t>
+      </w:r>
+      <w:proofErr w:type="spellEnd"/>
+      <w:r>
+        <w:rPr>
+          <w:sz w:val="24"/>
+          <w:szCs w:val="24"/>
+          <w:lang w:val="en-US"/>
+        </w:rPr>
+        <w:t xml:space="preserve">  </w:t>
+      </w:r>
+      <w:proofErr w:type="spellStart"/>
+      <w:r>
+        <w:rPr>
+          <w:sz w:val="24"/>
+          <w:szCs w:val="24"/>
+          <w:lang w:val="en-US"/>
+        </w:rPr>
+        <w:t>pembukuan</w:t>
+      </w:r>
+      <w:proofErr w:type="spellEnd"/>
+      <w:r>
+        <w:rPr>
+          <w:sz w:val="24"/>
+          <w:szCs w:val="24"/>
+          <w:lang w:val="en-US"/>
+        </w:rPr>
+        <w:t xml:space="preserve"> </w:t>
+      </w:r>
+      <w:proofErr w:type="spellStart"/>
+      <w:r>
+        <w:rPr>
+          <w:sz w:val="24"/>
+          <w:szCs w:val="24"/>
+          <w:lang w:val="en-US"/>
+        </w:rPr>
+        <w:t>seluruh</w:t>
+      </w:r>
+      <w:proofErr w:type="spellEnd"/>
+      <w:r>
+        <w:rPr>
+          <w:sz w:val="24"/>
+          <w:szCs w:val="24"/>
+          <w:lang w:val="en-US"/>
+        </w:rPr>
+        <w:t xml:space="preserve"> data </w:t>
+      </w:r>
+      <w:proofErr w:type="spellStart"/>
+      <w:r>
+        <w:rPr>
+          <w:sz w:val="24"/>
+          <w:szCs w:val="24"/>
+          <w:lang w:val="en-US"/>
+        </w:rPr>
+        <w:t>dari</w:t>
+      </w:r>
+      <w:proofErr w:type="spellEnd"/>
+      <w:r>
+        <w:rPr>
+          <w:sz w:val="24"/>
+          <w:szCs w:val="24"/>
+          <w:lang w:val="en-US"/>
+        </w:rPr>
+        <w:t xml:space="preserve"> data </w:t>
+      </w:r>
+      <w:proofErr w:type="spellStart"/>
+      <w:r>
+        <w:rPr>
+          <w:sz w:val="24"/>
+          <w:szCs w:val="24"/>
+          <w:lang w:val="en-US"/>
+        </w:rPr>
+        <w:t>pegawai</w:t>
+      </w:r>
+      <w:proofErr w:type="spellEnd"/>
+      <w:r>
+        <w:rPr>
+          <w:sz w:val="24"/>
+          <w:szCs w:val="24"/>
+          <w:lang w:val="en-US"/>
+        </w:rPr>
+        <w:t xml:space="preserve">, data </w:t>
+      </w:r>
+      <w:proofErr w:type="spellStart"/>
+      <w:r>
+        <w:rPr>
+          <w:sz w:val="24"/>
+          <w:szCs w:val="24"/>
+          <w:lang w:val="en-US"/>
+        </w:rPr>
+        <w:t>barang</w:t>
+      </w:r>
+      <w:proofErr w:type="spellEnd"/>
+      <w:r>
+        <w:rPr>
+          <w:sz w:val="24"/>
+          <w:szCs w:val="24"/>
+          <w:lang w:val="en-US"/>
+        </w:rPr>
+        <w:t xml:space="preserve"> di </w:t>
+      </w:r>
+      <w:proofErr w:type="spellStart"/>
+      <w:r>
+        <w:rPr>
+          <w:sz w:val="24"/>
+          <w:szCs w:val="24"/>
+          <w:lang w:val="en-US"/>
+        </w:rPr>
+        <w:t>toko</w:t>
+      </w:r>
+      <w:proofErr w:type="spellEnd"/>
+      <w:r>
+        <w:rPr>
+          <w:sz w:val="24"/>
+          <w:szCs w:val="24"/>
+          <w:lang w:val="en-US"/>
+        </w:rPr>
+        <w:t xml:space="preserve">/ di </w:t>
+      </w:r>
+      <w:proofErr w:type="spellStart"/>
+      <w:r>
+        <w:rPr>
+          <w:sz w:val="24"/>
+          <w:szCs w:val="24"/>
+          <w:lang w:val="en-US"/>
+        </w:rPr>
+        <w:t>gudang</w:t>
+      </w:r>
+      <w:proofErr w:type="spellEnd"/>
+      <w:r>
+        <w:rPr>
+          <w:sz w:val="24"/>
+          <w:szCs w:val="24"/>
+          <w:lang w:val="en-US"/>
+        </w:rPr>
+        <w:t xml:space="preserve">, dan data </w:t>
+      </w:r>
+      <w:proofErr w:type="spellStart"/>
+      <w:r>
+        <w:rPr>
+          <w:sz w:val="24"/>
+          <w:szCs w:val="24"/>
+          <w:lang w:val="en-US"/>
+        </w:rPr>
+        <w:t>Transaksi</w:t>
+      </w:r>
+      <w:proofErr w:type="spellEnd"/>
+      <w:r>
+        <w:rPr>
+          <w:sz w:val="24"/>
+          <w:szCs w:val="24"/>
+          <w:lang w:val="en-US"/>
+        </w:rPr>
+        <w:t xml:space="preserve">. </w:t>
+      </w:r>
+      <w:proofErr w:type="spellStart"/>
+      <w:r>
+        <w:rPr>
+          <w:sz w:val="24"/>
+          <w:szCs w:val="24"/>
+          <w:lang w:val="en-US"/>
+        </w:rPr>
+        <w:t>Selain</w:t>
+      </w:r>
+      <w:proofErr w:type="spellEnd"/>
+      <w:r>
+        <w:rPr>
+          <w:sz w:val="24"/>
+          <w:szCs w:val="24"/>
+          <w:lang w:val="en-US"/>
+        </w:rPr>
+        <w:t xml:space="preserve"> </w:t>
+      </w:r>
+      <w:proofErr w:type="spellStart"/>
+      <w:r>
+        <w:rPr>
+          <w:sz w:val="24"/>
+          <w:szCs w:val="24"/>
+          <w:lang w:val="en-US"/>
+        </w:rPr>
+        <w:t>itu</w:t>
+      </w:r>
+      <w:proofErr w:type="spellEnd"/>
+      <w:r>
+        <w:rPr>
+          <w:sz w:val="24"/>
+          <w:szCs w:val="24"/>
+          <w:lang w:val="en-US"/>
+        </w:rPr>
+        <w:t xml:space="preserve"> Gudang juga </w:t>
+      </w:r>
+      <w:proofErr w:type="spellStart"/>
+      <w:r>
+        <w:rPr>
+          <w:sz w:val="24"/>
+          <w:szCs w:val="24"/>
+          <w:lang w:val="en-US"/>
+        </w:rPr>
+        <w:t>lebih</w:t>
+      </w:r>
+      <w:proofErr w:type="spellEnd"/>
+      <w:r>
+        <w:rPr>
+          <w:sz w:val="24"/>
+          <w:szCs w:val="24"/>
+          <w:lang w:val="en-US"/>
+        </w:rPr>
+        <w:t xml:space="preserve"> </w:t>
+      </w:r>
+      <w:proofErr w:type="spellStart"/>
+      <w:r>
+        <w:rPr>
+          <w:sz w:val="24"/>
+          <w:szCs w:val="24"/>
+          <w:lang w:val="en-US"/>
+        </w:rPr>
+        <w:t>mudah</w:t>
+      </w:r>
+      <w:proofErr w:type="spellEnd"/>
+      <w:r>
+        <w:rPr>
+          <w:sz w:val="24"/>
+          <w:szCs w:val="24"/>
+          <w:lang w:val="en-US"/>
+        </w:rPr>
+        <w:t xml:space="preserve"> </w:t>
+      </w:r>
+      <w:proofErr w:type="spellStart"/>
+      <w:r>
+        <w:rPr>
+          <w:sz w:val="24"/>
+          <w:szCs w:val="24"/>
+          <w:lang w:val="en-US"/>
+        </w:rPr>
+        <w:t>untuk</w:t>
+      </w:r>
+      <w:proofErr w:type="spellEnd"/>
+      <w:r>
+        <w:rPr>
+          <w:sz w:val="24"/>
+          <w:szCs w:val="24"/>
+          <w:lang w:val="en-US"/>
+        </w:rPr>
+        <w:t xml:space="preserve"> </w:t>
+      </w:r>
+      <w:proofErr w:type="spellStart"/>
+      <w:r>
+        <w:rPr>
+          <w:sz w:val="24"/>
+          <w:szCs w:val="24"/>
+          <w:lang w:val="en-US"/>
+        </w:rPr>
+        <w:t>mencocokan</w:t>
+      </w:r>
+      <w:proofErr w:type="spellEnd"/>
+      <w:r>
+        <w:rPr>
+          <w:sz w:val="24"/>
+          <w:szCs w:val="24"/>
+          <w:lang w:val="en-US"/>
+        </w:rPr>
+        <w:t xml:space="preserve"> data </w:t>
+      </w:r>
+      <w:proofErr w:type="spellStart"/>
+      <w:r>
+        <w:rPr>
+          <w:sz w:val="24"/>
+          <w:szCs w:val="24"/>
+          <w:lang w:val="en-US"/>
+        </w:rPr>
+        <w:t>barang</w:t>
+      </w:r>
+      <w:proofErr w:type="spellEnd"/>
+      <w:r>
+        <w:rPr>
+          <w:sz w:val="24"/>
+          <w:szCs w:val="24"/>
+          <w:lang w:val="en-US"/>
+        </w:rPr>
+        <w:t xml:space="preserve"> yang </w:t>
+      </w:r>
+      <w:proofErr w:type="spellStart"/>
+      <w:r>
+        <w:rPr>
+          <w:sz w:val="24"/>
+          <w:szCs w:val="24"/>
+          <w:lang w:val="en-US"/>
+        </w:rPr>
+        <w:t>telah</w:t>
+      </w:r>
+      <w:proofErr w:type="spellEnd"/>
+      <w:r>
+        <w:rPr>
+          <w:sz w:val="24"/>
+          <w:szCs w:val="24"/>
+          <w:lang w:val="en-US"/>
+        </w:rPr>
+        <w:t xml:space="preserve"> </w:t>
+      </w:r>
+      <w:proofErr w:type="spellStart"/>
+      <w:r>
+        <w:rPr>
+          <w:sz w:val="24"/>
+          <w:szCs w:val="24"/>
+          <w:lang w:val="en-US"/>
+        </w:rPr>
+        <w:t>disimpan</w:t>
+      </w:r>
+      <w:proofErr w:type="spellEnd"/>
+      <w:r>
+        <w:rPr>
+          <w:sz w:val="24"/>
+          <w:szCs w:val="24"/>
+          <w:lang w:val="en-US"/>
+        </w:rPr>
+        <w:t xml:space="preserve"> di </w:t>
+      </w:r>
+      <w:proofErr w:type="spellStart"/>
+      <w:r>
+        <w:rPr>
+          <w:sz w:val="24"/>
+          <w:szCs w:val="24"/>
+          <w:lang w:val="en-US"/>
+        </w:rPr>
+        <w:t>sistem</w:t>
+      </w:r>
+      <w:proofErr w:type="spellEnd"/>
+      <w:r>
+        <w:rPr>
+          <w:sz w:val="24"/>
+          <w:szCs w:val="24"/>
+          <w:lang w:val="en-US"/>
+        </w:rPr>
+        <w:t xml:space="preserve"> </w:t>
+      </w:r>
+      <w:proofErr w:type="spellStart"/>
+      <w:r>
+        <w:rPr>
+          <w:sz w:val="24"/>
+          <w:szCs w:val="24"/>
+          <w:lang w:val="en-US"/>
+        </w:rPr>
+        <w:t>dengan</w:t>
+      </w:r>
+      <w:proofErr w:type="spellEnd"/>
+      <w:r>
+        <w:rPr>
+          <w:sz w:val="24"/>
+          <w:szCs w:val="24"/>
+          <w:lang w:val="en-US"/>
+        </w:rPr>
+        <w:t xml:space="preserve"> </w:t>
+      </w:r>
+      <w:proofErr w:type="spellStart"/>
+      <w:r>
+        <w:rPr>
+          <w:sz w:val="24"/>
+          <w:szCs w:val="24"/>
+          <w:lang w:val="en-US"/>
+        </w:rPr>
+        <w:t>barang</w:t>
+      </w:r>
+      <w:proofErr w:type="spellEnd"/>
+      <w:r>
+        <w:rPr>
+          <w:sz w:val="24"/>
+          <w:szCs w:val="24"/>
+          <w:lang w:val="en-US"/>
+        </w:rPr>
+        <w:t xml:space="preserve"> yang </w:t>
+      </w:r>
+      <w:proofErr w:type="spellStart"/>
+      <w:r>
+        <w:rPr>
+          <w:sz w:val="24"/>
+          <w:szCs w:val="24"/>
+          <w:lang w:val="en-US"/>
+        </w:rPr>
+        <w:t>tersedia</w:t>
+      </w:r>
+      <w:proofErr w:type="spellEnd"/>
+      <w:r>
+        <w:rPr>
+          <w:sz w:val="24"/>
+          <w:szCs w:val="24"/>
+          <w:lang w:val="en-US"/>
+        </w:rPr>
+        <w:t>.</w:t>
+      </w:r>
+      <w:bookmarkStart w:id="31" w:name="_GoBack"/>
       <w:bookmarkEnd w:id="31"/>
     </w:p>
     <w:p>
       <w:pPr>
-        <w:spacing w:line="360" w:lineRule="auto"/>
         <w:ind w:left="576"/>
         <w:jc w:val="both"/>
         <w:rPr>
-          <w:sz w:val="24"/>
-          <w:szCs w:val="24"/>
-          <w:lang w:val="id-ID"/>
-        </w:rPr>
-      </w:pPr>
-      <w:r>
-        <w:rPr>
-          <w:sz w:val="24"/>
-          <w:szCs w:val="24"/>
-          <w:lang w:val="id-ID"/>
-        </w:rPr>
-        <w:t>Program ini digunakan untuk memberikan pelayanan pada sales yang memiliki fungsi utama untuk pemesanan secara real time bagi para konsumen. Program ini juga dikhususkan untuk membatasi gerak sales agar tidak terjadi kecurangan dalam proses pemesanan yang mungkin dilakukan pihak sales dan akan merugikan kedua belah pihak, baik dari pihak perusahaan ataupun dari pihak pembeli. Jadi tidak ada program khusus lainnya yang tidak diperlukan.</w:t>
-      </w:r>
+          <w:sz w:val="22"/>
+          <w:szCs w:val="24"/>
+          <w:lang w:val="id-ID"/>
+        </w:rPr>
+      </w:pPr>
     </w:p>
     <w:p>
       <w:pPr>
-        <w:ind w:left="576"/>
-        <w:jc w:val="both"/>
-        <w:rPr>
-          <w:sz w:val="22"/>
-          <w:szCs w:val="24"/>
-          <w:lang w:val="id-ID"/>
-        </w:rPr>
-      </w:pPr>
-    </w:p>
-    <w:p>
-      <w:pPr>
         <w:pStyle w:val="Heading2"/>
         <w:jc w:val="both"/>
         <w:rPr>
@@ -26113,7 +27668,6 @@
           <w:rFonts w:ascii="Times New Roman" w:hAnsi="Times New Roman"/>
           <w:lang w:val="id-ID"/>
         </w:rPr>
-        <w:lastRenderedPageBreak/>
         <w:t>Matriks Keterunutan</w:t>
       </w:r>
       <w:bookmarkEnd w:id="32"/>
@@ -26524,6 +28078,72 @@
               </w:rPr>
               <w:t>Memproses Order</w:t>
             </w:r>
+          </w:p>
+        </w:tc>
+      </w:tr>
+      <w:tr>
+        <w:trPr>
+          <w:trHeight w:val="291"/>
+        </w:trPr>
+        <w:tc>
+          <w:tcPr>
+            <w:tcW w:w="2541" w:type="dxa"/>
+          </w:tcPr>
+          <w:p>
+            <w:pPr>
+              <w:jc w:val="both"/>
+              <w:rPr>
+                <w:sz w:val="22"/>
+                <w:szCs w:val="22"/>
+                <w:lang w:val="en-US"/>
+              </w:rPr>
+            </w:pPr>
+          </w:p>
+        </w:tc>
+        <w:tc>
+          <w:tcPr>
+            <w:tcW w:w="4536" w:type="dxa"/>
+          </w:tcPr>
+          <w:p>
+            <w:pPr>
+              <w:rPr>
+                <w:sz w:val="22"/>
+                <w:lang w:val="id-ID"/>
+              </w:rPr>
+            </w:pPr>
+          </w:p>
+        </w:tc>
+      </w:tr>
+      <w:tr>
+        <w:trPr>
+          <w:trHeight w:val="291"/>
+        </w:trPr>
+        <w:tc>
+          <w:tcPr>
+            <w:tcW w:w="2541" w:type="dxa"/>
+          </w:tcPr>
+          <w:p>
+            <w:pPr>
+              <w:jc w:val="both"/>
+              <w:rPr>
+                <w:sz w:val="22"/>
+                <w:szCs w:val="22"/>
+                <w:lang w:val="en-US"/>
+              </w:rPr>
+            </w:pPr>
+          </w:p>
+        </w:tc>
+        <w:tc>
+          <w:tcPr>
+            <w:tcW w:w="4536" w:type="dxa"/>
+          </w:tcPr>
+          <w:p>
+            <w:pPr>
+              <w:rPr>
+                <w:sz w:val="22"/>
+                <w:lang w:val="id-ID"/>
+              </w:rPr>
+            </w:pPr>
           </w:p>
         </w:tc>
       </w:tr>
@@ -30792,6 +32412,7 @@
   <w:style w:type="character" w:default="1" w:styleId="DefaultParagraphFont">
     <w:name w:val="Default Paragraph Font"/>
     <w:uiPriority w:val="1"/>
+    <w:semiHidden/>
     <w:unhideWhenUsed/>
   </w:style>
   <w:style w:type="table" w:default="1" w:styleId="TableNormal">

</xml_diff>